<commit_message>
Update to 20180724 Resumes
</commit_message>
<xml_diff>
--- a/docs/2018-Danny-Huynh-Resume-[MT-20180716].docx
+++ b/docs/2018-Danny-Huynh-Resume-[MT-20180716].docx
@@ -1235,610 +1235,610 @@
         <w:t>M</w:t>
       </w:r>
       <w:r>
-        <w:t>anaged multiple projects by cre</w:t>
+        <w:t xml:space="preserve">anaged multiple projects by creatively creating a Smartsheet and Kanban alternative using Google </w:t>
+      </w:r>
+      <w:r>
+        <w:t>Docs/Sheets</w:t>
+      </w:r>
+      <w:r>
+        <w:t xml:space="preserve"> with Basecamp to manage projects tasks, priorities, assignment, and statuses, and timelines.</w:t>
+      </w:r>
+    </w:p>
+    <w:p>
+      <w:pPr>
+        <w:pStyle w:val="ListParagraph"/>
+      </w:pPr>
+      <w:r>
+        <w:t>Identified and mitigated of anticipated challenges and risks using technical and analytical skills.</w:t>
+      </w:r>
+    </w:p>
+    <w:p>
+      <w:pPr>
+        <w:pStyle w:val="ListParagraph"/>
+        <w:spacing w:after="200"/>
+      </w:pPr>
+      <w:r>
+        <w:t>Coached and mentored team members on Section 508 and best web practices and standards.</w:t>
+      </w:r>
+    </w:p>
+    <w:p>
+      <w:pPr>
+        <w:pStyle w:val="Heading3"/>
+      </w:pPr>
+      <w:r>
+        <w:t>Web Content Specialist</w:t>
+      </w:r>
+    </w:p>
+    <w:p>
+      <w:pPr>
+        <w:pStyle w:val="Heading4"/>
+      </w:pPr>
+      <w:r>
+        <w:t>Woodbourne Solutions, Germantown, MD</w:t>
+      </w:r>
+      <w:r>
+        <w:tab/>
+      </w:r>
+      <w:r>
+        <w:tab/>
+      </w:r>
+      <w:r>
+        <w:tab/>
+      </w:r>
+      <w:r>
+        <w:tab/>
+      </w:r>
+      <w:r>
+        <w:tab/>
+      </w:r>
+      <w:r>
+        <w:tab/>
+      </w:r>
+      <w:r>
+        <w:tab/>
+      </w:r>
+      <w:r>
+        <w:tab/>
+      </w:r>
+      <w:r>
+        <w:tab/>
+      </w:r>
+      <w:r>
+        <w:tab/>
+      </w:r>
+      <w:r>
+        <w:tab/>
+      </w:r>
+      <w:r>
+        <w:tab/>
+      </w:r>
+      <w:r>
+        <w:tab/>
+      </w:r>
+      <w:r>
+        <w:tab/>
+      </w:r>
+      <w:r>
+        <w:tab/>
+      </w:r>
+      <w:r>
+        <w:tab/>
+      </w:r>
+      <w:r>
+        <w:tab/>
+      </w:r>
+      <w:r>
+        <w:tab/>
+      </w:r>
+      <w:r>
+        <w:tab/>
+      </w:r>
+      <w:r>
+        <w:tab/>
+      </w:r>
+      <w:r>
+        <w:tab/>
+      </w:r>
+      <w:r>
+        <w:tab/>
+      </w:r>
+      <w:r>
+        <w:tab/>
+      </w:r>
+      <w:r>
+        <w:tab/>
+      </w:r>
+      <w:r>
+        <w:tab/>
+      </w:r>
+      <w:r>
+        <w:tab/>
+      </w:r>
+      <w:r>
+        <w:tab/>
+      </w:r>
+      <w:r>
+        <w:tab/>
+      </w:r>
+      <w:r>
+        <w:tab/>
+      </w:r>
+      <w:r>
+        <w:tab/>
+      </w:r>
+      <w:r>
+        <w:tab/>
+      </w:r>
+      <w:r>
+        <w:tab/>
+      </w:r>
+      <w:r>
+        <w:tab/>
+      </w:r>
+      <w:r>
+        <w:tab/>
+      </w:r>
+      <w:r>
+        <w:tab/>
+      </w:r>
+      <w:r>
+        <w:tab/>
+      </w:r>
+      <w:r>
+        <w:tab/>
+      </w:r>
+      <w:r>
+        <w:tab/>
+      </w:r>
+      <w:r>
+        <w:tab/>
+      </w:r>
+      <w:r>
+        <w:tab/>
+      </w:r>
+      <w:r>
+        <w:tab/>
+      </w:r>
+      <w:r>
+        <w:tab/>
+      </w:r>
+      <w:r>
+        <w:tab/>
+      </w:r>
+      <w:r>
+        <w:tab/>
+      </w:r>
+      <w:r>
+        <w:tab/>
+      </w:r>
+      <w:r>
+        <w:tab/>
+      </w:r>
+      <w:r>
+        <w:tab/>
+      </w:r>
+      <w:r>
+        <w:tab/>
+      </w:r>
+      <w:r>
+        <w:tab/>
+      </w:r>
+      <w:r>
+        <w:tab/>
+      </w:r>
+      <w:r>
+        <w:tab/>
+      </w:r>
+      <w:r>
+        <w:tab/>
+      </w:r>
+      <w:r>
+        <w:tab/>
+      </w:r>
+      <w:r>
+        <w:tab/>
+      </w:r>
+      <w:r>
+        <w:tab/>
+      </w:r>
+      <w:r>
+        <w:tab/>
+      </w:r>
+      <w:r>
+        <w:tab/>
+      </w:r>
+      <w:r>
+        <w:tab/>
+      </w:r>
+      <w:r>
+        <w:tab/>
+      </w:r>
+      <w:r>
+        <w:tab/>
+      </w:r>
+      <w:r>
+        <w:tab/>
+      </w:r>
+      <w:r>
+        <w:tab/>
+      </w:r>
+      <w:r>
+        <w:t>June 2012–February 2015</w:t>
+      </w:r>
+    </w:p>
+    <w:p>
+      <w:pPr>
+        <w:pStyle w:val="Description"/>
+      </w:pPr>
+      <w:r>
+        <w:t xml:space="preserve">Supported </w:t>
+      </w:r>
+      <w:r>
+        <w:t xml:space="preserve">content </w:t>
+      </w:r>
+      <w:r>
+        <w:t>migration to Microsoft SharePoint platform for the Eunice Kennedy Shriver National Institute of Child Health and Human Development (NICHD) website, microsites, and intranet; including the National Children's Study (NCS) website in an agile environment</w:t>
+      </w:r>
+      <w:r>
+        <w:t>.</w:t>
+      </w:r>
+    </w:p>
+    <w:p>
+      <w:pPr>
+        <w:pStyle w:val="Accomplishments"/>
+      </w:pPr>
+      <w:r>
+        <w:t>Key Contribution &amp; Accomplishments</w:t>
+      </w:r>
+    </w:p>
+    <w:p>
+      <w:pPr>
+        <w:pStyle w:val="ListParagraph"/>
+      </w:pPr>
+      <w:r>
+        <w:t xml:space="preserve">Supported </w:t>
+      </w:r>
+      <w:r>
+        <w:t xml:space="preserve">operations and management </w:t>
+      </w:r>
+      <w:r>
+        <w:t>of task deliverables using Jira and Confluence.</w:t>
+      </w:r>
+    </w:p>
+    <w:p>
+      <w:pPr>
+        <w:pStyle w:val="ListParagraph"/>
+      </w:pPr>
+      <w:r>
+        <w:t>Ensured quality assurance and certifying sign-offs for web content, multimedia, eblasts, and electronic documents (PDFs) from partnering companies conforming to Section 508 / WCAG standards.</w:t>
+      </w:r>
+    </w:p>
+    <w:p>
+      <w:pPr>
+        <w:pStyle w:val="ListParagraph"/>
+      </w:pPr>
+      <w:r>
+        <w:t>Managed and coordinated team of interns in a project to refresh the NICHD Cochrane Library, successfully leading to faster load time and decreased storage capacity requirements.</w:t>
+      </w:r>
+    </w:p>
+    <w:p>
+      <w:pPr>
+        <w:pStyle w:val="ListParagraph"/>
+        <w:spacing w:after="200"/>
+      </w:pPr>
+      <w:r>
+        <w:t>Prepared weekly and monthly project task statuses, Section 508 audit, and broken link reports.</w:t>
+      </w:r>
+    </w:p>
+    <w:p>
+      <w:pPr>
+        <w:pStyle w:val="Heading3"/>
+      </w:pPr>
+      <w:r>
+        <w:t>IT &amp; E-Business Specialist</w:t>
+      </w:r>
+    </w:p>
+    <w:p>
+      <w:pPr>
+        <w:pStyle w:val="Heading4"/>
+      </w:pPr>
+      <w:r>
+        <w:t>Linemark, Upper Marlboro, MD</w:t>
+      </w:r>
+      <w:r>
+        <w:tab/>
+      </w:r>
+      <w:r>
+        <w:tab/>
+      </w:r>
+      <w:r>
+        <w:tab/>
+      </w:r>
+      <w:r>
+        <w:tab/>
+      </w:r>
+      <w:r>
+        <w:tab/>
+      </w:r>
+      <w:r>
+        <w:tab/>
+      </w:r>
+      <w:r>
+        <w:tab/>
+      </w:r>
+      <w:r>
+        <w:tab/>
+      </w:r>
+      <w:r>
+        <w:tab/>
+      </w:r>
+      <w:r>
+        <w:tab/>
+      </w:r>
+      <w:r>
+        <w:tab/>
+      </w:r>
+      <w:r>
+        <w:tab/>
+      </w:r>
+      <w:r>
+        <w:tab/>
+      </w:r>
+      <w:r>
+        <w:tab/>
+      </w:r>
+      <w:r>
+        <w:tab/>
+      </w:r>
+      <w:r>
+        <w:tab/>
+      </w:r>
+      <w:r>
+        <w:tab/>
+      </w:r>
+      <w:r>
+        <w:tab/>
+      </w:r>
+      <w:r>
+        <w:tab/>
+      </w:r>
+      <w:r>
+        <w:tab/>
+      </w:r>
+      <w:r>
+        <w:tab/>
+      </w:r>
+      <w:r>
+        <w:tab/>
+      </w:r>
+      <w:r>
+        <w:tab/>
+      </w:r>
+      <w:r>
+        <w:tab/>
+      </w:r>
+      <w:r>
+        <w:tab/>
+      </w:r>
+      <w:r>
+        <w:tab/>
+      </w:r>
+      <w:r>
+        <w:tab/>
+      </w:r>
+      <w:r>
+        <w:tab/>
+      </w:r>
+      <w:r>
+        <w:tab/>
+      </w:r>
+      <w:r>
+        <w:tab/>
+      </w:r>
+      <w:r>
+        <w:tab/>
+      </w:r>
+      <w:r>
+        <w:tab/>
+      </w:r>
+      <w:r>
+        <w:tab/>
+      </w:r>
+      <w:r>
+        <w:tab/>
+      </w:r>
+      <w:r>
+        <w:tab/>
+      </w:r>
+      <w:r>
+        <w:tab/>
+      </w:r>
+      <w:r>
+        <w:tab/>
+      </w:r>
+      <w:r>
+        <w:tab/>
+      </w:r>
+      <w:r>
+        <w:tab/>
+      </w:r>
+      <w:r>
+        <w:tab/>
+      </w:r>
+      <w:r>
+        <w:tab/>
+      </w:r>
+      <w:r>
+        <w:tab/>
+      </w:r>
+      <w:r>
+        <w:tab/>
+      </w:r>
+      <w:r>
+        <w:tab/>
+      </w:r>
+      <w:r>
+        <w:tab/>
+      </w:r>
+      <w:r>
+        <w:tab/>
+      </w:r>
+      <w:r>
+        <w:tab/>
+      </w:r>
+      <w:r>
+        <w:tab/>
+      </w:r>
+      <w:r>
+        <w:tab/>
+      </w:r>
+      <w:r>
+        <w:tab/>
+      </w:r>
+      <w:r>
+        <w:tab/>
+      </w:r>
+      <w:r>
+        <w:tab/>
+      </w:r>
+      <w:r>
+        <w:tab/>
+      </w:r>
+      <w:r>
+        <w:tab/>
+      </w:r>
+      <w:r>
+        <w:tab/>
+      </w:r>
+      <w:r>
+        <w:tab/>
+      </w:r>
+      <w:r>
+        <w:tab/>
+      </w:r>
+      <w:r>
+        <w:tab/>
+      </w:r>
+      <w:r>
+        <w:tab/>
+      </w:r>
+      <w:r>
+        <w:tab/>
+      </w:r>
+      <w:r>
+        <w:tab/>
+      </w:r>
+      <w:r>
+        <w:tab/>
+      </w:r>
+      <w:r>
+        <w:tab/>
+      </w:r>
+      <w:r>
+        <w:tab/>
+      </w:r>
+      <w:r>
+        <w:tab/>
+      </w:r>
+      <w:r>
+        <w:tab/>
+      </w:r>
+      <w:r>
+        <w:tab/>
+      </w:r>
+      <w:r>
+        <w:tab/>
+      </w:r>
+      <w:r>
+        <w:tab/>
+      </w:r>
+      <w:r>
+        <w:tab/>
+      </w:r>
+      <w:r>
+        <w:tab/>
+      </w:r>
+      <w:r>
+        <w:tab/>
+      </w:r>
+      <w:r>
+        <w:tab/>
+      </w:r>
+      <w:r>
+        <w:tab/>
+      </w:r>
+      <w:r>
+        <w:tab/>
+      </w:r>
+      <w:r>
+        <w:tab/>
+      </w:r>
+      <w:r>
+        <w:tab/>
+      </w:r>
+      <w:r>
+        <w:tab/>
+      </w:r>
+      <w:r>
+        <w:tab/>
+      </w:r>
+      <w:r>
+        <w:tab/>
+      </w:r>
+      <w:r>
+        <w:tab/>
+      </w:r>
+      <w:r>
+        <w:tab/>
+      </w:r>
+      <w:r>
+        <w:t>May 2011–April 2012</w:t>
+      </w:r>
+    </w:p>
+    <w:p>
+      <w:pPr>
+        <w:pStyle w:val="Description"/>
+      </w:pPr>
+      <w:r>
+        <w:t>Supported operations and management of Linemark’s web-to-print (W2P) system and all other e-business solutions; including digital asset management (DAM), e-commerce storefronts, fulfillment system, and eblast Marketing.</w:t>
+      </w:r>
+    </w:p>
+    <w:p>
+      <w:pPr>
+        <w:pStyle w:val="ListParagraph"/>
+      </w:pPr>
+      <w:r>
+        <w:t>Provided technical support and customer service to over 100 e-business clients.</w:t>
+      </w:r>
+    </w:p>
+    <w:p>
+      <w:pPr>
+        <w:pStyle w:val="ListParagraph"/>
+      </w:pPr>
+      <w:r>
+        <w:t>Developed and managed over 100 W2P web portals for current and prospective clients.</w:t>
+      </w:r>
+    </w:p>
+    <w:p>
+      <w:pPr>
+        <w:pStyle w:val="ListParagraph"/>
+      </w:pPr>
+      <w:r>
+        <w:t>Successfully supported client marketing initiatives through designing and development of personalized URLs (PURLs) eblasts using Constant Contact and preparing and submitting data reports to clients daily.</w:t>
+      </w:r>
+    </w:p>
+    <w:p>
+      <w:pPr>
+        <w:pStyle w:val="ListParagraph"/>
+        <w:spacing w:after="240"/>
+      </w:pPr>
+      <w:r>
+        <w:t>Prepared weekly and monthly billi</w:t>
       </w:r>
       <w:bookmarkStart w:id="0" w:name="_GoBack"/>
       <w:bookmarkEnd w:id="0"/>
       <w:r>
-        <w:t xml:space="preserve">atively creating a Smartsheet and Kanban alternative using Google </w:t>
-      </w:r>
-      <w:r>
-        <w:t>Docs/Sheets</w:t>
-      </w:r>
-      <w:r>
-        <w:t xml:space="preserve"> with Basecamp to manage projects tasks, priorities, assignment, and statuses, and timelines.</w:t>
-      </w:r>
-    </w:p>
-    <w:p>
-      <w:pPr>
-        <w:pStyle w:val="ListParagraph"/>
-      </w:pPr>
-      <w:r>
-        <w:t>Identified and mitigated of anticipated challenges and risks using technical and analytical skills.</w:t>
-      </w:r>
-    </w:p>
-    <w:p>
-      <w:pPr>
-        <w:pStyle w:val="ListParagraph"/>
-        <w:spacing w:after="200"/>
-      </w:pPr>
-      <w:r>
-        <w:t>Coached and mentored team members on Section 508 and best web practices and standards.</w:t>
-      </w:r>
-    </w:p>
-    <w:p>
-      <w:pPr>
-        <w:pStyle w:val="Heading3"/>
-      </w:pPr>
-      <w:r>
-        <w:t>Web Content Specialist</w:t>
-      </w:r>
-    </w:p>
-    <w:p>
-      <w:pPr>
-        <w:pStyle w:val="Heading4"/>
-      </w:pPr>
-      <w:r>
-        <w:t>Woodbourne Solutions, Germantown, MD</w:t>
-      </w:r>
-      <w:r>
-        <w:tab/>
-      </w:r>
-      <w:r>
-        <w:tab/>
-      </w:r>
-      <w:r>
-        <w:tab/>
-      </w:r>
-      <w:r>
-        <w:tab/>
-      </w:r>
-      <w:r>
-        <w:tab/>
-      </w:r>
-      <w:r>
-        <w:tab/>
-      </w:r>
-      <w:r>
-        <w:tab/>
-      </w:r>
-      <w:r>
-        <w:tab/>
-      </w:r>
-      <w:r>
-        <w:tab/>
-      </w:r>
-      <w:r>
-        <w:tab/>
-      </w:r>
-      <w:r>
-        <w:tab/>
-      </w:r>
-      <w:r>
-        <w:tab/>
-      </w:r>
-      <w:r>
-        <w:tab/>
-      </w:r>
-      <w:r>
-        <w:tab/>
-      </w:r>
-      <w:r>
-        <w:tab/>
-      </w:r>
-      <w:r>
-        <w:tab/>
-      </w:r>
-      <w:r>
-        <w:tab/>
-      </w:r>
-      <w:r>
-        <w:tab/>
-      </w:r>
-      <w:r>
-        <w:tab/>
-      </w:r>
-      <w:r>
-        <w:tab/>
-      </w:r>
-      <w:r>
-        <w:tab/>
-      </w:r>
-      <w:r>
-        <w:tab/>
-      </w:r>
-      <w:r>
-        <w:tab/>
-      </w:r>
-      <w:r>
-        <w:tab/>
-      </w:r>
-      <w:r>
-        <w:tab/>
-      </w:r>
-      <w:r>
-        <w:tab/>
-      </w:r>
-      <w:r>
-        <w:tab/>
-      </w:r>
-      <w:r>
-        <w:tab/>
-      </w:r>
-      <w:r>
-        <w:tab/>
-      </w:r>
-      <w:r>
-        <w:tab/>
-      </w:r>
-      <w:r>
-        <w:tab/>
-      </w:r>
-      <w:r>
-        <w:tab/>
-      </w:r>
-      <w:r>
-        <w:tab/>
-      </w:r>
-      <w:r>
-        <w:tab/>
-      </w:r>
-      <w:r>
-        <w:tab/>
-      </w:r>
-      <w:r>
-        <w:tab/>
-      </w:r>
-      <w:r>
-        <w:tab/>
-      </w:r>
-      <w:r>
-        <w:tab/>
-      </w:r>
-      <w:r>
-        <w:tab/>
-      </w:r>
-      <w:r>
-        <w:tab/>
-      </w:r>
-      <w:r>
-        <w:tab/>
-      </w:r>
-      <w:r>
-        <w:tab/>
-      </w:r>
-      <w:r>
-        <w:tab/>
-      </w:r>
-      <w:r>
-        <w:tab/>
-      </w:r>
-      <w:r>
-        <w:tab/>
-      </w:r>
-      <w:r>
-        <w:tab/>
-      </w:r>
-      <w:r>
-        <w:tab/>
-      </w:r>
-      <w:r>
-        <w:tab/>
-      </w:r>
-      <w:r>
-        <w:tab/>
-      </w:r>
-      <w:r>
-        <w:tab/>
-      </w:r>
-      <w:r>
-        <w:tab/>
-      </w:r>
-      <w:r>
-        <w:tab/>
-      </w:r>
-      <w:r>
-        <w:tab/>
-      </w:r>
-      <w:r>
-        <w:tab/>
-      </w:r>
-      <w:r>
-        <w:tab/>
-      </w:r>
-      <w:r>
-        <w:tab/>
-      </w:r>
-      <w:r>
-        <w:tab/>
-      </w:r>
-      <w:r>
-        <w:tab/>
-      </w:r>
-      <w:r>
-        <w:tab/>
-      </w:r>
-      <w:r>
-        <w:tab/>
-      </w:r>
-      <w:r>
-        <w:tab/>
-      </w:r>
-      <w:r>
-        <w:tab/>
-      </w:r>
-      <w:r>
-        <w:t>June 2012–February 2015</w:t>
-      </w:r>
-    </w:p>
-    <w:p>
-      <w:pPr>
-        <w:pStyle w:val="Description"/>
-      </w:pPr>
-      <w:r>
-        <w:t xml:space="preserve">Supported </w:t>
-      </w:r>
-      <w:r>
-        <w:t xml:space="preserve">content </w:t>
-      </w:r>
-      <w:r>
-        <w:t>migration to Microsoft SharePoint platform for the Eunice Kennedy Shriver National Institute of Child Health and Human Development (NICHD) website, microsites, and intranet; including the National Children's Study (NCS) website in an agile environment</w:t>
-      </w:r>
-      <w:r>
-        <w:t>.</w:t>
-      </w:r>
-    </w:p>
-    <w:p>
-      <w:pPr>
-        <w:pStyle w:val="Accomplishments"/>
-      </w:pPr>
-      <w:r>
-        <w:t>Key Contribution &amp; Accomplishments</w:t>
-      </w:r>
-    </w:p>
-    <w:p>
-      <w:pPr>
-        <w:pStyle w:val="ListParagraph"/>
-      </w:pPr>
-      <w:r>
-        <w:t xml:space="preserve">Supported </w:t>
-      </w:r>
-      <w:r>
-        <w:t xml:space="preserve">operations and management </w:t>
-      </w:r>
-      <w:r>
-        <w:t>of task deliverables using Jira and Confluence.</w:t>
-      </w:r>
-    </w:p>
-    <w:p>
-      <w:pPr>
-        <w:pStyle w:val="ListParagraph"/>
-      </w:pPr>
-      <w:r>
-        <w:t>Ensured quality assurance and certifying sign-offs for web content, multimedia, eblasts, and electronic documents (PDFs) from partnering companies conforming to Section 508 / WCAG standards.</w:t>
-      </w:r>
-    </w:p>
-    <w:p>
-      <w:pPr>
-        <w:pStyle w:val="ListParagraph"/>
-      </w:pPr>
-      <w:r>
-        <w:t>Managed and coordinated team of interns in a project to refresh the NICHD Cochrane Library, successfully leading to faster load time and decreased storage capacity requirements.</w:t>
-      </w:r>
-    </w:p>
-    <w:p>
-      <w:pPr>
-        <w:pStyle w:val="ListParagraph"/>
-        <w:spacing w:after="200"/>
-      </w:pPr>
-      <w:r>
-        <w:t>Prepared weekly and monthly project task statuses, Section 508 audit, and broken link reports.</w:t>
-      </w:r>
-    </w:p>
-    <w:p>
-      <w:pPr>
-        <w:pStyle w:val="Heading3"/>
-      </w:pPr>
-      <w:r>
-        <w:t>IT &amp; E-Business Specialist</w:t>
-      </w:r>
-    </w:p>
-    <w:p>
-      <w:pPr>
-        <w:pStyle w:val="Heading4"/>
-      </w:pPr>
-      <w:r>
-        <w:t>Linemark, Upper Marlboro, MD</w:t>
-      </w:r>
-      <w:r>
-        <w:tab/>
-      </w:r>
-      <w:r>
-        <w:tab/>
-      </w:r>
-      <w:r>
-        <w:tab/>
-      </w:r>
-      <w:r>
-        <w:tab/>
-      </w:r>
-      <w:r>
-        <w:tab/>
-      </w:r>
-      <w:r>
-        <w:tab/>
-      </w:r>
-      <w:r>
-        <w:tab/>
-      </w:r>
-      <w:r>
-        <w:tab/>
-      </w:r>
-      <w:r>
-        <w:tab/>
-      </w:r>
-      <w:r>
-        <w:tab/>
-      </w:r>
-      <w:r>
-        <w:tab/>
-      </w:r>
-      <w:r>
-        <w:tab/>
-      </w:r>
-      <w:r>
-        <w:tab/>
-      </w:r>
-      <w:r>
-        <w:tab/>
-      </w:r>
-      <w:r>
-        <w:tab/>
-      </w:r>
-      <w:r>
-        <w:tab/>
-      </w:r>
-      <w:r>
-        <w:tab/>
-      </w:r>
-      <w:r>
-        <w:tab/>
-      </w:r>
-      <w:r>
-        <w:tab/>
-      </w:r>
-      <w:r>
-        <w:tab/>
-      </w:r>
-      <w:r>
-        <w:tab/>
-      </w:r>
-      <w:r>
-        <w:tab/>
-      </w:r>
-      <w:r>
-        <w:tab/>
-      </w:r>
-      <w:r>
-        <w:tab/>
-      </w:r>
-      <w:r>
-        <w:tab/>
-      </w:r>
-      <w:r>
-        <w:tab/>
-      </w:r>
-      <w:r>
-        <w:tab/>
-      </w:r>
-      <w:r>
-        <w:tab/>
-      </w:r>
-      <w:r>
-        <w:tab/>
-      </w:r>
-      <w:r>
-        <w:tab/>
-      </w:r>
-      <w:r>
-        <w:tab/>
-      </w:r>
-      <w:r>
-        <w:tab/>
-      </w:r>
-      <w:r>
-        <w:tab/>
-      </w:r>
-      <w:r>
-        <w:tab/>
-      </w:r>
-      <w:r>
-        <w:tab/>
-      </w:r>
-      <w:r>
-        <w:tab/>
-      </w:r>
-      <w:r>
-        <w:tab/>
-      </w:r>
-      <w:r>
-        <w:tab/>
-      </w:r>
-      <w:r>
-        <w:tab/>
-      </w:r>
-      <w:r>
-        <w:tab/>
-      </w:r>
-      <w:r>
-        <w:tab/>
-      </w:r>
-      <w:r>
-        <w:tab/>
-      </w:r>
-      <w:r>
-        <w:tab/>
-      </w:r>
-      <w:r>
-        <w:tab/>
-      </w:r>
-      <w:r>
-        <w:tab/>
-      </w:r>
-      <w:r>
-        <w:tab/>
-      </w:r>
-      <w:r>
-        <w:tab/>
-      </w:r>
-      <w:r>
-        <w:tab/>
-      </w:r>
-      <w:r>
-        <w:tab/>
-      </w:r>
-      <w:r>
-        <w:tab/>
-      </w:r>
-      <w:r>
-        <w:tab/>
-      </w:r>
-      <w:r>
-        <w:tab/>
-      </w:r>
-      <w:r>
-        <w:tab/>
-      </w:r>
-      <w:r>
-        <w:tab/>
-      </w:r>
-      <w:r>
-        <w:tab/>
-      </w:r>
-      <w:r>
-        <w:tab/>
-      </w:r>
-      <w:r>
-        <w:tab/>
-      </w:r>
-      <w:r>
-        <w:tab/>
-      </w:r>
-      <w:r>
-        <w:tab/>
-      </w:r>
-      <w:r>
-        <w:tab/>
-      </w:r>
-      <w:r>
-        <w:tab/>
-      </w:r>
-      <w:r>
-        <w:tab/>
-      </w:r>
-      <w:r>
-        <w:tab/>
-      </w:r>
-      <w:r>
-        <w:tab/>
-      </w:r>
-      <w:r>
-        <w:tab/>
-      </w:r>
-      <w:r>
-        <w:tab/>
-      </w:r>
-      <w:r>
-        <w:tab/>
-      </w:r>
-      <w:r>
-        <w:tab/>
-      </w:r>
-      <w:r>
-        <w:tab/>
-      </w:r>
-      <w:r>
-        <w:tab/>
-      </w:r>
-      <w:r>
-        <w:tab/>
-      </w:r>
-      <w:r>
-        <w:tab/>
-      </w:r>
-      <w:r>
-        <w:tab/>
-      </w:r>
-      <w:r>
-        <w:tab/>
-      </w:r>
-      <w:r>
-        <w:tab/>
-      </w:r>
-      <w:r>
-        <w:tab/>
-      </w:r>
-      <w:r>
-        <w:tab/>
-      </w:r>
-      <w:r>
-        <w:tab/>
-      </w:r>
-      <w:r>
-        <w:tab/>
-      </w:r>
-      <w:r>
-        <w:tab/>
-      </w:r>
-      <w:r>
-        <w:tab/>
-      </w:r>
-      <w:r>
-        <w:tab/>
-      </w:r>
-      <w:r>
-        <w:t>May 2011–April 2012</w:t>
-      </w:r>
-    </w:p>
-    <w:p>
-      <w:pPr>
-        <w:pStyle w:val="Description"/>
-      </w:pPr>
-      <w:r>
-        <w:t>Supported operations and management of Linemark’s web-to-print (W2P) system and all other e-business solutions; including digital asset management (DAM), e-commerce storefronts, fulfillment system, and eblast Marketing.</w:t>
-      </w:r>
-    </w:p>
-    <w:p>
-      <w:pPr>
-        <w:pStyle w:val="ListParagraph"/>
-      </w:pPr>
-      <w:r>
-        <w:t>Provided technical support and customer service to over 100 e-business clients.</w:t>
-      </w:r>
-    </w:p>
-    <w:p>
-      <w:pPr>
-        <w:pStyle w:val="ListParagraph"/>
-      </w:pPr>
-      <w:r>
-        <w:t>Developed and managed over 100 W2P web portals for current and prospective clients.</w:t>
-      </w:r>
-    </w:p>
-    <w:p>
-      <w:pPr>
-        <w:pStyle w:val="ListParagraph"/>
-      </w:pPr>
-      <w:r>
-        <w:t>Successfully supported client marketing initiatives through designing and development of personalized URLs (PURLs) eblasts using Constant Contact and preparing and submitting data reports to clients daily.</w:t>
-      </w:r>
-    </w:p>
-    <w:p>
-      <w:pPr>
-        <w:pStyle w:val="ListParagraph"/>
-        <w:spacing w:after="240"/>
-      </w:pPr>
-      <w:r>
-        <w:t>Prepared weekly and monthly billing and reporting for all e-business solutions.</w:t>
+        <w:t>ng and reporting for all e-business solutions.</w:t>
       </w:r>
     </w:p>
     <w:p>
@@ -2635,6 +2635,9 @@
       <w:pPr>
         <w:pStyle w:val="Heading3"/>
       </w:pPr>
+      <w:r>
+        <w:t xml:space="preserve">Native </w:t>
+      </w:r>
       <w:r>
         <w:t>U.S. Citizen</w:t>
       </w:r>

</xml_diff>